<commit_message>
init commit: lab1 & lab2
</commit_message>
<xml_diff>
--- a/Exam.docx
+++ b/Exam.docx
@@ -3580,285 +3580,351 @@
           <w:szCs w:val="24"/>
         </w:rPr>
         <w:br/>
-      </w:r>
-      <w:r>
-        <w:rPr>
-          <w:rFonts w:ascii="Arial" w:hAnsi="Arial" w:cs="Arial"/>
-          <w:sz w:val="24"/>
-          <w:szCs w:val="24"/>
-        </w:rPr>
-        <w:br/>
-      </w:r>
-      <w:r>
-        <w:rPr>
-          <w:rFonts w:ascii="Arial" w:hAnsi="Arial" w:cs="Arial"/>
-          <w:b/>
-          <w:sz w:val="24"/>
-          <w:szCs w:val="24"/>
-        </w:rPr>
-        <w:br/>
-      </w:r>
-      <w:r>
-        <w:rPr>
-          <w:rFonts w:ascii="Arial" w:hAnsi="Arial" w:cs="Arial"/>
-          <w:sz w:val="24"/>
-          <w:szCs w:val="24"/>
-        </w:rPr>
-        <w:br/>
-      </w:r>
-      <w:r>
-        <w:rPr>
-          <w:rFonts w:ascii="Arial" w:hAnsi="Arial" w:cs="Arial"/>
-          <w:b/>
-          <w:sz w:val="24"/>
-          <w:szCs w:val="24"/>
-        </w:rPr>
-        <w:t>13.</w:t>
-      </w:r>
-      <w:r>
-        <w:rPr>
-          <w:rFonts w:ascii="Arial" w:hAnsi="Arial" w:cs="Arial"/>
-          <w:b/>
-          <w:sz w:val="24"/>
-          <w:szCs w:val="24"/>
-        </w:rPr>
-        <w:t xml:space="preserve"> </w:t>
-      </w:r>
-      <w:r>
-        <w:rPr>
-          <w:rFonts w:ascii="Arial" w:hAnsi="Arial" w:cs="Arial"/>
-          <w:b/>
-          <w:sz w:val="24"/>
-          <w:szCs w:val="24"/>
-        </w:rPr>
-        <w:t>SQL. DML.SELECT</w:t>
-      </w:r>
-      <w:r>
-        <w:rPr>
-          <w:rFonts w:ascii="Arial" w:hAnsi="Arial" w:cs="Arial"/>
-          <w:sz w:val="24"/>
-          <w:szCs w:val="24"/>
-        </w:rPr>
-        <w:br/>
-      </w:r>
-      <w:r>
-        <w:rPr>
-          <w:rFonts w:ascii="Arial" w:hAnsi="Arial" w:cs="Arial"/>
-          <w:sz w:val="24"/>
-          <w:szCs w:val="24"/>
-        </w:rPr>
-        <w:t>14.</w:t>
-      </w:r>
-      <w:r>
-        <w:rPr>
-          <w:rFonts w:ascii="Arial" w:hAnsi="Arial" w:cs="Arial"/>
-          <w:sz w:val="24"/>
-          <w:szCs w:val="24"/>
-        </w:rPr>
-        <w:t xml:space="preserve"> </w:t>
-      </w:r>
-      <w:r>
-        <w:rPr>
-          <w:rFonts w:ascii="Arial" w:hAnsi="Arial" w:cs="Arial"/>
-          <w:sz w:val="24"/>
-          <w:szCs w:val="24"/>
-        </w:rPr>
-        <w:t>SQL.DML. INSERT, DELETE, UPDATE</w:t>
-      </w:r>
-      <w:r>
-        <w:rPr>
-          <w:rFonts w:ascii="Arial" w:hAnsi="Arial" w:cs="Arial"/>
-          <w:sz w:val="24"/>
-          <w:szCs w:val="24"/>
-        </w:rPr>
-        <w:br/>
-      </w:r>
-      <w:r>
-        <w:rPr>
-          <w:rFonts w:ascii="Arial" w:hAnsi="Arial" w:cs="Arial"/>
-          <w:sz w:val="24"/>
-          <w:szCs w:val="24"/>
-        </w:rPr>
-        <w:t>15.</w:t>
-      </w:r>
-      <w:r>
-        <w:rPr>
-          <w:rFonts w:ascii="Arial" w:hAnsi="Arial" w:cs="Arial"/>
-          <w:sz w:val="24"/>
-          <w:szCs w:val="24"/>
-        </w:rPr>
-        <w:t xml:space="preserve"> </w:t>
-      </w:r>
-      <w:r>
-        <w:rPr>
-          <w:rFonts w:ascii="Arial" w:hAnsi="Arial" w:cs="Arial"/>
-          <w:sz w:val="24"/>
-          <w:szCs w:val="24"/>
-        </w:rPr>
-        <w:t>Индексы.</w:t>
-      </w:r>
-      <w:r>
-        <w:rPr>
-          <w:rFonts w:ascii="Arial" w:hAnsi="Arial" w:cs="Arial"/>
-          <w:sz w:val="24"/>
-          <w:szCs w:val="24"/>
-        </w:rPr>
-        <w:br/>
-      </w:r>
-      <w:r>
-        <w:rPr>
-          <w:rFonts w:ascii="Arial" w:hAnsi="Arial" w:cs="Arial"/>
-          <w:sz w:val="24"/>
-          <w:szCs w:val="24"/>
-        </w:rPr>
-        <w:t>16.</w:t>
-      </w:r>
-      <w:r>
-        <w:rPr>
-          <w:rFonts w:ascii="Arial" w:hAnsi="Arial" w:cs="Arial"/>
-          <w:sz w:val="24"/>
-          <w:szCs w:val="24"/>
-        </w:rPr>
-        <w:t xml:space="preserve"> </w:t>
-      </w:r>
-      <w:r>
-        <w:rPr>
-          <w:rFonts w:ascii="Arial" w:hAnsi="Arial" w:cs="Arial"/>
-          <w:sz w:val="24"/>
-          <w:szCs w:val="24"/>
-        </w:rPr>
-        <w:t>Ограничения целостности</w:t>
-      </w:r>
-      <w:r>
-        <w:rPr>
-          <w:rFonts w:ascii="Arial" w:hAnsi="Arial" w:cs="Arial"/>
-          <w:sz w:val="24"/>
-          <w:szCs w:val="24"/>
-        </w:rPr>
-        <w:br/>
-      </w:r>
-      <w:r>
-        <w:rPr>
-          <w:rFonts w:ascii="Arial" w:hAnsi="Arial" w:cs="Arial"/>
-          <w:sz w:val="24"/>
-          <w:szCs w:val="24"/>
-        </w:rPr>
-        <w:t>17.</w:t>
-      </w:r>
-      <w:r>
-        <w:rPr>
-          <w:rFonts w:ascii="Arial" w:hAnsi="Arial" w:cs="Arial"/>
-          <w:sz w:val="24"/>
-          <w:szCs w:val="24"/>
-        </w:rPr>
-        <w:t xml:space="preserve"> </w:t>
-      </w:r>
-      <w:r>
-        <w:rPr>
-          <w:rFonts w:ascii="Arial" w:hAnsi="Arial" w:cs="Arial"/>
-          <w:sz w:val="24"/>
-          <w:szCs w:val="24"/>
-        </w:rPr>
-        <w:t>Транзакции. Уровни изоляции.</w:t>
-      </w:r>
-      <w:r>
-        <w:rPr>
-          <w:rFonts w:ascii="Arial" w:hAnsi="Arial" w:cs="Arial"/>
-          <w:sz w:val="24"/>
-          <w:szCs w:val="24"/>
-        </w:rPr>
-        <w:br/>
-      </w:r>
-      <w:r>
-        <w:rPr>
-          <w:rFonts w:ascii="Arial" w:hAnsi="Arial" w:cs="Arial"/>
-          <w:sz w:val="24"/>
-          <w:szCs w:val="24"/>
-        </w:rPr>
-        <w:t>18.</w:t>
-      </w:r>
-      <w:r>
-        <w:rPr>
-          <w:rFonts w:ascii="Arial" w:hAnsi="Arial" w:cs="Arial"/>
-          <w:sz w:val="24"/>
-          <w:szCs w:val="24"/>
-        </w:rPr>
-        <w:t xml:space="preserve"> </w:t>
-      </w:r>
-      <w:r>
-        <w:rPr>
-          <w:rFonts w:ascii="Arial" w:hAnsi="Arial" w:cs="Arial"/>
-          <w:sz w:val="24"/>
-          <w:szCs w:val="24"/>
-        </w:rPr>
-        <w:t>Хранимые процедуры и триггеры.</w:t>
-      </w:r>
-      <w:r>
-        <w:rPr>
-          <w:rFonts w:ascii="Arial" w:hAnsi="Arial" w:cs="Arial"/>
-          <w:sz w:val="24"/>
-          <w:szCs w:val="24"/>
-        </w:rPr>
-        <w:br/>
-      </w:r>
-      <w:r>
-        <w:rPr>
-          <w:rFonts w:ascii="Arial" w:hAnsi="Arial" w:cs="Arial"/>
-          <w:sz w:val="24"/>
-          <w:szCs w:val="24"/>
-        </w:rPr>
-        <w:t>19.</w:t>
-      </w:r>
-      <w:r>
-        <w:rPr>
-          <w:rFonts w:ascii="Arial" w:hAnsi="Arial" w:cs="Arial"/>
-          <w:sz w:val="24"/>
-          <w:szCs w:val="24"/>
-        </w:rPr>
-        <w:t xml:space="preserve"> </w:t>
-      </w:r>
-      <w:r>
-        <w:rPr>
-          <w:rFonts w:ascii="Arial" w:hAnsi="Arial" w:cs="Arial"/>
-          <w:sz w:val="24"/>
-          <w:szCs w:val="24"/>
-        </w:rPr>
-        <w:t>Масштабирование БД. Репликация.</w:t>
-      </w:r>
-      <w:r>
-        <w:rPr>
-          <w:rFonts w:ascii="Arial" w:hAnsi="Arial" w:cs="Arial"/>
-          <w:sz w:val="24"/>
-          <w:szCs w:val="24"/>
-        </w:rPr>
-        <w:br/>
-      </w:r>
-      <w:r>
-        <w:rPr>
-          <w:rFonts w:ascii="Arial" w:hAnsi="Arial" w:cs="Arial"/>
-          <w:sz w:val="24"/>
-          <w:szCs w:val="24"/>
-        </w:rPr>
-        <w:t>20.</w:t>
-      </w:r>
-      <w:r>
-        <w:rPr>
-          <w:rFonts w:ascii="Arial" w:hAnsi="Arial" w:cs="Arial"/>
-          <w:sz w:val="24"/>
-          <w:szCs w:val="24"/>
-        </w:rPr>
-        <w:t xml:space="preserve"> </w:t>
-      </w:r>
-      <w:r>
-        <w:rPr>
-          <w:rFonts w:ascii="Arial" w:hAnsi="Arial" w:cs="Arial"/>
-          <w:sz w:val="24"/>
-          <w:szCs w:val="24"/>
-        </w:rPr>
-        <w:t xml:space="preserve">Масштабирование БД. </w:t>
+        <w:t>Когда мы создаем БД, мы должны указать кодировку.</w:t>
+      </w:r>
+      <w:r>
+        <w:rPr>
+          <w:rFonts w:ascii="Arial" w:hAnsi="Arial" w:cs="Arial"/>
+          <w:sz w:val="24"/>
+          <w:szCs w:val="24"/>
+        </w:rPr>
+        <w:br/>
+      </w:r>
+      <w:r>
+        <w:rPr>
+          <w:noProof/>
+          <w:lang w:eastAsia="ru-RU"/>
+        </w:rPr>
+        <w:drawing>
+          <wp:inline distT="0" distB="0" distL="0" distR="0" wp14:anchorId="78C9A27E" wp14:editId="3109A3FA">
+            <wp:extent cx="5940425" cy="2125040"/>
+            <wp:effectExtent l="0" t="0" r="3175" b="8890"/>
+            <wp:docPr id="13" name="Рисунок 13"/>
+            <wp:cNvGraphicFramePr>
+              <a:graphicFrameLocks xmlns:a="http://schemas.openxmlformats.org/drawingml/2006/main" noChangeAspect="1"/>
+            </wp:cNvGraphicFramePr>
+            <a:graphic xmlns:a="http://schemas.openxmlformats.org/drawingml/2006/main">
+              <a:graphicData uri="http://schemas.openxmlformats.org/drawingml/2006/picture">
+                <pic:pic xmlns:pic="http://schemas.openxmlformats.org/drawingml/2006/picture">
+                  <pic:nvPicPr>
+                    <pic:cNvPr id="0" name=""/>
+                    <pic:cNvPicPr/>
+                  </pic:nvPicPr>
+                  <pic:blipFill>
+                    <a:blip r:embed="rId17"/>
+                    <a:stretch>
+                      <a:fillRect/>
+                    </a:stretch>
+                  </pic:blipFill>
+                  <pic:spPr>
+                    <a:xfrm>
+                      <a:off x="0" y="0"/>
+                      <a:ext cx="5940425" cy="2125040"/>
+                    </a:xfrm>
+                    <a:prstGeom prst="rect">
+                      <a:avLst/>
+                    </a:prstGeom>
+                  </pic:spPr>
+                </pic:pic>
+              </a:graphicData>
+            </a:graphic>
+          </wp:inline>
+        </w:drawing>
+      </w:r>
+      <w:r>
+        <w:rPr>
+          <w:rFonts w:ascii="Arial" w:hAnsi="Arial" w:cs="Arial"/>
+          <w:sz w:val="24"/>
+          <w:szCs w:val="24"/>
+        </w:rPr>
+        <w:br/>
       </w:r>
       <w:bookmarkStart w:id="0" w:name="_GoBack"/>
       <w:bookmarkEnd w:id="0"/>
+      <w:r>
+        <w:rPr>
+          <w:rFonts w:ascii="Arial" w:hAnsi="Arial" w:cs="Arial"/>
+          <w:sz w:val="24"/>
+          <w:szCs w:val="24"/>
+        </w:rPr>
+        <w:br/>
+      </w:r>
+      <w:r>
+        <w:rPr>
+          <w:rFonts w:ascii="Arial" w:hAnsi="Arial" w:cs="Arial"/>
+          <w:sz w:val="24"/>
+          <w:szCs w:val="24"/>
+        </w:rPr>
+        <w:br/>
+      </w:r>
+      <w:r>
+        <w:rPr>
+          <w:rFonts w:ascii="Arial" w:hAnsi="Arial" w:cs="Arial"/>
+          <w:b/>
+          <w:sz w:val="24"/>
+          <w:szCs w:val="24"/>
+        </w:rPr>
+        <w:br/>
+      </w:r>
+      <w:r>
+        <w:rPr>
+          <w:rFonts w:ascii="Arial" w:hAnsi="Arial" w:cs="Arial"/>
+          <w:sz w:val="24"/>
+          <w:szCs w:val="24"/>
+        </w:rPr>
+        <w:br/>
+      </w:r>
+      <w:r>
+        <w:rPr>
+          <w:rFonts w:ascii="Arial" w:hAnsi="Arial" w:cs="Arial"/>
+          <w:b/>
+          <w:sz w:val="24"/>
+          <w:szCs w:val="24"/>
+        </w:rPr>
+        <w:t>13.</w:t>
+      </w:r>
+      <w:r>
+        <w:rPr>
+          <w:rFonts w:ascii="Arial" w:hAnsi="Arial" w:cs="Arial"/>
+          <w:b/>
+          <w:sz w:val="24"/>
+          <w:szCs w:val="24"/>
+        </w:rPr>
+        <w:t xml:space="preserve"> </w:t>
+      </w:r>
+      <w:r>
+        <w:rPr>
+          <w:rFonts w:ascii="Arial" w:hAnsi="Arial" w:cs="Arial"/>
+          <w:b/>
+          <w:sz w:val="24"/>
+          <w:szCs w:val="24"/>
+        </w:rPr>
+        <w:t>SQL. DML.SELECT</w:t>
+      </w:r>
+      <w:r>
+        <w:rPr>
+          <w:rFonts w:ascii="Arial" w:hAnsi="Arial" w:cs="Arial"/>
+          <w:sz w:val="24"/>
+          <w:szCs w:val="24"/>
+        </w:rPr>
+        <w:br/>
+      </w:r>
+      <w:r>
+        <w:rPr>
+          <w:rFonts w:ascii="Arial" w:hAnsi="Arial" w:cs="Arial"/>
+          <w:sz w:val="24"/>
+          <w:szCs w:val="24"/>
+        </w:rPr>
+        <w:t>14.</w:t>
+      </w:r>
+      <w:r>
+        <w:rPr>
+          <w:rFonts w:ascii="Arial" w:hAnsi="Arial" w:cs="Arial"/>
+          <w:sz w:val="24"/>
+          <w:szCs w:val="24"/>
+        </w:rPr>
+        <w:t xml:space="preserve"> </w:t>
+      </w:r>
+      <w:r>
+        <w:rPr>
+          <w:rFonts w:ascii="Arial" w:hAnsi="Arial" w:cs="Arial"/>
+          <w:sz w:val="24"/>
+          <w:szCs w:val="24"/>
+        </w:rPr>
+        <w:t>SQL.DML. INSERT, DELETE, UPDATE</w:t>
+      </w:r>
+      <w:r>
+        <w:rPr>
+          <w:rFonts w:ascii="Arial" w:hAnsi="Arial" w:cs="Arial"/>
+          <w:sz w:val="24"/>
+          <w:szCs w:val="24"/>
+        </w:rPr>
+        <w:br/>
+      </w:r>
+      <w:r>
+        <w:rPr>
+          <w:rFonts w:ascii="Arial" w:hAnsi="Arial" w:cs="Arial"/>
+          <w:sz w:val="24"/>
+          <w:szCs w:val="24"/>
+        </w:rPr>
+        <w:t>15.</w:t>
+      </w:r>
+      <w:r>
+        <w:rPr>
+          <w:rFonts w:ascii="Arial" w:hAnsi="Arial" w:cs="Arial"/>
+          <w:sz w:val="24"/>
+          <w:szCs w:val="24"/>
+        </w:rPr>
+        <w:t xml:space="preserve"> </w:t>
+      </w:r>
+      <w:r>
+        <w:rPr>
+          <w:rFonts w:ascii="Arial" w:hAnsi="Arial" w:cs="Arial"/>
+          <w:sz w:val="24"/>
+          <w:szCs w:val="24"/>
+        </w:rPr>
+        <w:t>Индексы.</w:t>
+      </w:r>
+      <w:r>
+        <w:rPr>
+          <w:rFonts w:ascii="Arial" w:hAnsi="Arial" w:cs="Arial"/>
+          <w:sz w:val="24"/>
+          <w:szCs w:val="24"/>
+        </w:rPr>
+        <w:br/>
+      </w:r>
+      <w:r>
+        <w:rPr>
+          <w:rFonts w:ascii="Arial" w:hAnsi="Arial" w:cs="Arial"/>
+          <w:sz w:val="24"/>
+          <w:szCs w:val="24"/>
+        </w:rPr>
+        <w:t>16.</w:t>
+      </w:r>
+      <w:r>
+        <w:rPr>
+          <w:rFonts w:ascii="Arial" w:hAnsi="Arial" w:cs="Arial"/>
+          <w:sz w:val="24"/>
+          <w:szCs w:val="24"/>
+        </w:rPr>
+        <w:t xml:space="preserve"> </w:t>
+      </w:r>
+      <w:r>
+        <w:rPr>
+          <w:rFonts w:ascii="Arial" w:hAnsi="Arial" w:cs="Arial"/>
+          <w:sz w:val="24"/>
+          <w:szCs w:val="24"/>
+        </w:rPr>
+        <w:t>Ограничения целостности</w:t>
+      </w:r>
+      <w:r>
+        <w:rPr>
+          <w:rFonts w:ascii="Arial" w:hAnsi="Arial" w:cs="Arial"/>
+          <w:sz w:val="24"/>
+          <w:szCs w:val="24"/>
+        </w:rPr>
+        <w:br/>
+      </w:r>
+      <w:r>
+        <w:rPr>
+          <w:rFonts w:ascii="Arial" w:hAnsi="Arial" w:cs="Arial"/>
+          <w:sz w:val="24"/>
+          <w:szCs w:val="24"/>
+        </w:rPr>
+        <w:t>17.</w:t>
+      </w:r>
+      <w:r>
+        <w:rPr>
+          <w:rFonts w:ascii="Arial" w:hAnsi="Arial" w:cs="Arial"/>
+          <w:sz w:val="24"/>
+          <w:szCs w:val="24"/>
+        </w:rPr>
+        <w:t xml:space="preserve"> </w:t>
+      </w:r>
+      <w:r>
+        <w:rPr>
+          <w:rFonts w:ascii="Arial" w:hAnsi="Arial" w:cs="Arial"/>
+          <w:sz w:val="24"/>
+          <w:szCs w:val="24"/>
+        </w:rPr>
+        <w:t>Транзакции. Уровни изоляции.</w:t>
+      </w:r>
+      <w:r>
+        <w:rPr>
+          <w:rFonts w:ascii="Arial" w:hAnsi="Arial" w:cs="Arial"/>
+          <w:sz w:val="24"/>
+          <w:szCs w:val="24"/>
+        </w:rPr>
+        <w:br/>
+      </w:r>
+      <w:r>
+        <w:rPr>
+          <w:rFonts w:ascii="Arial" w:hAnsi="Arial" w:cs="Arial"/>
+          <w:sz w:val="24"/>
+          <w:szCs w:val="24"/>
+        </w:rPr>
+        <w:t>18.</w:t>
+      </w:r>
+      <w:r>
+        <w:rPr>
+          <w:rFonts w:ascii="Arial" w:hAnsi="Arial" w:cs="Arial"/>
+          <w:sz w:val="24"/>
+          <w:szCs w:val="24"/>
+        </w:rPr>
+        <w:t xml:space="preserve"> </w:t>
+      </w:r>
+      <w:r>
+        <w:rPr>
+          <w:rFonts w:ascii="Arial" w:hAnsi="Arial" w:cs="Arial"/>
+          <w:sz w:val="24"/>
+          <w:szCs w:val="24"/>
+        </w:rPr>
+        <w:t>Хранимые процедуры и триггеры.</w:t>
+      </w:r>
+      <w:r>
+        <w:rPr>
+          <w:rFonts w:ascii="Arial" w:hAnsi="Arial" w:cs="Arial"/>
+          <w:sz w:val="24"/>
+          <w:szCs w:val="24"/>
+        </w:rPr>
+        <w:br/>
+      </w:r>
+      <w:r>
+        <w:rPr>
+          <w:rFonts w:ascii="Arial" w:hAnsi="Arial" w:cs="Arial"/>
+          <w:sz w:val="24"/>
+          <w:szCs w:val="24"/>
+        </w:rPr>
+        <w:t>19.</w:t>
+      </w:r>
+      <w:r>
+        <w:rPr>
+          <w:rFonts w:ascii="Arial" w:hAnsi="Arial" w:cs="Arial"/>
+          <w:sz w:val="24"/>
+          <w:szCs w:val="24"/>
+        </w:rPr>
+        <w:t xml:space="preserve"> </w:t>
+      </w:r>
+      <w:r>
+        <w:rPr>
+          <w:rFonts w:ascii="Arial" w:hAnsi="Arial" w:cs="Arial"/>
+          <w:sz w:val="24"/>
+          <w:szCs w:val="24"/>
+        </w:rPr>
+        <w:t>Масштабирование БД. Репликация.</w:t>
+      </w:r>
+      <w:r>
+        <w:rPr>
+          <w:rFonts w:ascii="Arial" w:hAnsi="Arial" w:cs="Arial"/>
+          <w:sz w:val="24"/>
+          <w:szCs w:val="24"/>
+        </w:rPr>
+        <w:br/>
+      </w:r>
+      <w:r>
+        <w:rPr>
+          <w:rFonts w:ascii="Arial" w:hAnsi="Arial" w:cs="Arial"/>
+          <w:sz w:val="24"/>
+          <w:szCs w:val="24"/>
+        </w:rPr>
+        <w:t>20.</w:t>
+      </w:r>
+      <w:r>
+        <w:rPr>
+          <w:rFonts w:ascii="Arial" w:hAnsi="Arial" w:cs="Arial"/>
+          <w:sz w:val="24"/>
+          <w:szCs w:val="24"/>
+        </w:rPr>
+        <w:t xml:space="preserve"> </w:t>
+      </w:r>
+      <w:r>
+        <w:rPr>
+          <w:rFonts w:ascii="Arial" w:hAnsi="Arial" w:cs="Arial"/>
+          <w:sz w:val="24"/>
+          <w:szCs w:val="24"/>
+        </w:rPr>
+        <w:t xml:space="preserve">Масштабирование БД. </w:t>
+      </w:r>
       <w:proofErr w:type="spellStart"/>
       <w:r>
         <w:rPr>
@@ -4079,6 +4145,7 @@
           <w:sz w:val="24"/>
           <w:szCs w:val="24"/>
         </w:rPr>
+        <w:lastRenderedPageBreak/>
         <w:t>26.</w:t>
       </w:r>
       <w:r>

</xml_diff>

<commit_message>
lab4: 3.7 & 3.8 tasks
</commit_message>
<xml_diff>
--- a/Exam.docx
+++ b/Exam.docx
@@ -175,7 +175,25 @@
           <w:sz w:val="24"/>
           <w:szCs w:val="24"/>
         </w:rPr>
-        <w:t>адёжное хранилище больших данных (снимается с программистов вопрос как делать бэкап, как сохранять)</w:t>
+        <w:t xml:space="preserve">адёжное хранилище больших данных (снимается с программистов вопрос как делать </w:t>
+      </w:r>
+      <w:proofErr w:type="spellStart"/>
+      <w:r>
+        <w:rPr>
+          <w:rFonts w:ascii="Arial" w:hAnsi="Arial" w:cs="Arial"/>
+          <w:sz w:val="24"/>
+          <w:szCs w:val="24"/>
+        </w:rPr>
+        <w:t>бэкап</w:t>
+      </w:r>
+      <w:proofErr w:type="spellEnd"/>
+      <w:r>
+        <w:rPr>
+          <w:rFonts w:ascii="Arial" w:hAnsi="Arial" w:cs="Arial"/>
+          <w:sz w:val="24"/>
+          <w:szCs w:val="24"/>
+        </w:rPr>
+        <w:t>, как сохранять)</w:t>
       </w:r>
       <w:r>
         <w:rPr>
@@ -1370,7 +1388,25 @@
           <w:szCs w:val="24"/>
         </w:rPr>
         <w:br/>
-        <w:t>Первая нормальная форма – в одной ячейке должно находится одно значение.</w:t>
+        <w:t xml:space="preserve">Первая нормальная форма – в одной ячейке должно </w:t>
+      </w:r>
+      <w:proofErr w:type="gramStart"/>
+      <w:r>
+        <w:rPr>
+          <w:rFonts w:ascii="Arial" w:hAnsi="Arial" w:cs="Arial"/>
+          <w:sz w:val="24"/>
+          <w:szCs w:val="24"/>
+        </w:rPr>
+        <w:t>находится</w:t>
+      </w:r>
+      <w:proofErr w:type="gramEnd"/>
+      <w:r>
+        <w:rPr>
+          <w:rFonts w:ascii="Arial" w:hAnsi="Arial" w:cs="Arial"/>
+          <w:sz w:val="24"/>
+          <w:szCs w:val="24"/>
+        </w:rPr>
+        <w:t xml:space="preserve"> одно значение.</w:t>
       </w:r>
       <w:r>
         <w:rPr>
@@ -1509,7 +1545,25 @@
           <w:szCs w:val="24"/>
         </w:rPr>
         <w:br/>
-        <w:t>Вторая нормальная форма – говорит, что таблица в уже в первой начальной форме и она должна быть функционально полная зависимость от первичного ключа.</w:t>
+        <w:t xml:space="preserve">Вторая нормальная форма – говорит, что таблица в уже в первой начальной </w:t>
+      </w:r>
+      <w:proofErr w:type="gramStart"/>
+      <w:r>
+        <w:rPr>
+          <w:rFonts w:ascii="Arial" w:hAnsi="Arial" w:cs="Arial"/>
+          <w:sz w:val="24"/>
+          <w:szCs w:val="24"/>
+        </w:rPr>
+        <w:t>форме</w:t>
+      </w:r>
+      <w:proofErr w:type="gramEnd"/>
+      <w:r>
+        <w:rPr>
+          <w:rFonts w:ascii="Arial" w:hAnsi="Arial" w:cs="Arial"/>
+          <w:sz w:val="24"/>
+          <w:szCs w:val="24"/>
+        </w:rPr>
+        <w:t xml:space="preserve"> и она должна быть функционально полная зависимость от первичного ключа.</w:t>
       </w:r>
       <w:r>
         <w:rPr>
@@ -1804,7 +1858,27 @@
           <w:sz w:val="24"/>
           <w:szCs w:val="24"/>
         </w:rPr>
-        <w:t>при этом любой её неключевой атрибут зависит только от первичного ключа.</w:t>
+        <w:t xml:space="preserve">при этом любой её </w:t>
+      </w:r>
+      <w:proofErr w:type="spellStart"/>
+      <w:r>
+        <w:rPr>
+          <w:rFonts w:ascii="Arial" w:hAnsi="Arial" w:cs="Arial"/>
+          <w:b/>
+          <w:sz w:val="24"/>
+          <w:szCs w:val="24"/>
+        </w:rPr>
+        <w:t>неключевой</w:t>
+      </w:r>
+      <w:proofErr w:type="spellEnd"/>
+      <w:r>
+        <w:rPr>
+          <w:rFonts w:ascii="Arial" w:hAnsi="Arial" w:cs="Arial"/>
+          <w:b/>
+          <w:sz w:val="24"/>
+          <w:szCs w:val="24"/>
+        </w:rPr>
+        <w:t xml:space="preserve"> атрибут зависит только от первичного ключа.</w:t>
       </w:r>
       <w:r>
         <w:rPr>
@@ -1985,24 +2059,62 @@
           <w:sz w:val="24"/>
           <w:szCs w:val="24"/>
         </w:rPr>
-        <w:t>Нормальные формы. Приведение к 3 НФ Бойса—Кодда. Пример.</w:t>
-      </w:r>
-      <w:r>
-        <w:rPr>
-          <w:rFonts w:ascii="Arial" w:hAnsi="Arial" w:cs="Arial"/>
-          <w:sz w:val="24"/>
-          <w:szCs w:val="24"/>
-        </w:rPr>
-        <w:br/>
-      </w:r>
-      <w:r>
-        <w:rPr>
-          <w:rFonts w:ascii="Arial" w:hAnsi="Arial" w:cs="Arial"/>
-          <w:sz w:val="24"/>
-          <w:szCs w:val="24"/>
-        </w:rPr>
-        <w:br/>
-        <w:t>Третья нормальная форма Бойса-Кодда.</w:t>
+        <w:t xml:space="preserve">Нормальные формы. Приведение к 3 НФ </w:t>
+      </w:r>
+      <w:proofErr w:type="spellStart"/>
+      <w:r>
+        <w:rPr>
+          <w:rFonts w:ascii="Arial" w:hAnsi="Arial" w:cs="Arial"/>
+          <w:b/>
+          <w:sz w:val="24"/>
+          <w:szCs w:val="24"/>
+        </w:rPr>
+        <w:t>Бойса</w:t>
+      </w:r>
+      <w:proofErr w:type="spellEnd"/>
+      <w:r>
+        <w:rPr>
+          <w:rFonts w:ascii="Arial" w:hAnsi="Arial" w:cs="Arial"/>
+          <w:b/>
+          <w:sz w:val="24"/>
+          <w:szCs w:val="24"/>
+        </w:rPr>
+        <w:t>—Кодда. Пример.</w:t>
+      </w:r>
+      <w:r>
+        <w:rPr>
+          <w:rFonts w:ascii="Arial" w:hAnsi="Arial" w:cs="Arial"/>
+          <w:sz w:val="24"/>
+          <w:szCs w:val="24"/>
+        </w:rPr>
+        <w:br/>
+      </w:r>
+      <w:r>
+        <w:rPr>
+          <w:rFonts w:ascii="Arial" w:hAnsi="Arial" w:cs="Arial"/>
+          <w:sz w:val="24"/>
+          <w:szCs w:val="24"/>
+        </w:rPr>
+        <w:br/>
+        <w:t xml:space="preserve">Третья нормальная форма </w:t>
+      </w:r>
+      <w:proofErr w:type="spellStart"/>
+      <w:r>
+        <w:rPr>
+          <w:rFonts w:ascii="Arial" w:hAnsi="Arial" w:cs="Arial"/>
+          <w:sz w:val="24"/>
+          <w:szCs w:val="24"/>
+        </w:rPr>
+        <w:t>Бойса</w:t>
+      </w:r>
+      <w:proofErr w:type="spellEnd"/>
+      <w:r>
+        <w:rPr>
+          <w:rFonts w:ascii="Arial" w:hAnsi="Arial" w:cs="Arial"/>
+          <w:sz w:val="24"/>
+          <w:szCs w:val="24"/>
+        </w:rPr>
+        <w:t>-Кодда.</w:t>
       </w:r>
       <w:r>
         <w:rPr>
@@ -2137,26 +2249,47 @@
           <w:sz w:val="24"/>
           <w:szCs w:val="24"/>
         </w:rPr>
-        <w:t>10.ER-диаграмма. Для чего нужна? Составные компоненты.</w:t>
-      </w:r>
-      <w:r>
-        <w:rPr>
-          <w:rFonts w:ascii="Arial" w:hAnsi="Arial" w:cs="Arial"/>
-          <w:b/>
-          <w:sz w:val="24"/>
-          <w:szCs w:val="24"/>
-        </w:rPr>
-        <w:br/>
-      </w:r>
-      <w:r>
-        <w:rPr>
-          <w:rFonts w:ascii="Arial" w:hAnsi="Arial" w:cs="Arial"/>
-          <w:b/>
-          <w:sz w:val="24"/>
-          <w:szCs w:val="24"/>
-        </w:rPr>
-        <w:br/>
-      </w:r>
+        <w:t xml:space="preserve">10.ER-диаграмма. Для чего </w:t>
+      </w:r>
+      <w:proofErr w:type="gramStart"/>
+      <w:r>
+        <w:rPr>
+          <w:rFonts w:ascii="Arial" w:hAnsi="Arial" w:cs="Arial"/>
+          <w:b/>
+          <w:sz w:val="24"/>
+          <w:szCs w:val="24"/>
+        </w:rPr>
+        <w:t>нужна</w:t>
+      </w:r>
+      <w:proofErr w:type="gramEnd"/>
+      <w:r>
+        <w:rPr>
+          <w:rFonts w:ascii="Arial" w:hAnsi="Arial" w:cs="Arial"/>
+          <w:b/>
+          <w:sz w:val="24"/>
+          <w:szCs w:val="24"/>
+        </w:rPr>
+        <w:t>? Составные компоненты.</w:t>
+      </w:r>
+      <w:r>
+        <w:rPr>
+          <w:rFonts w:ascii="Arial" w:hAnsi="Arial" w:cs="Arial"/>
+          <w:b/>
+          <w:sz w:val="24"/>
+          <w:szCs w:val="24"/>
+        </w:rPr>
+        <w:br/>
+      </w:r>
+      <w:r>
+        <w:rPr>
+          <w:rFonts w:ascii="Arial" w:hAnsi="Arial" w:cs="Arial"/>
+          <w:b/>
+          <w:sz w:val="24"/>
+          <w:szCs w:val="24"/>
+        </w:rPr>
+        <w:br/>
+      </w:r>
+      <w:proofErr w:type="gramStart"/>
       <w:r>
         <w:rPr>
           <w:rFonts w:ascii="Arial" w:hAnsi="Arial" w:cs="Arial"/>
@@ -2174,6 +2307,7 @@
         </w:rPr>
         <w:t xml:space="preserve"> Диаграмма – диаграмма, которая отображает отношения набора сущностей, хранящиеся в базе данных.</w:t>
       </w:r>
+      <w:proofErr w:type="gramEnd"/>
       <w:r>
         <w:rPr>
           <w:rFonts w:ascii="Arial" w:hAnsi="Arial" w:cs="Arial"/>
@@ -2302,6 +2436,7 @@
         </w:rPr>
         <w:br/>
       </w:r>
+      <w:proofErr w:type="spellStart"/>
       <w:r>
         <w:rPr>
           <w:rFonts w:ascii="Arial" w:hAnsi="Arial" w:cs="Arial"/>
@@ -2311,26 +2446,47 @@
         </w:rPr>
         <w:t>bigint</w:t>
       </w:r>
-      <w:r>
-        <w:rPr>
-          <w:rFonts w:ascii="Arial" w:hAnsi="Arial" w:cs="Arial"/>
-          <w:sz w:val="24"/>
-          <w:szCs w:val="24"/>
-          <w:lang w:val="en-US"/>
-        </w:rPr>
-        <w:br/>
+      <w:proofErr w:type="spellEnd"/>
+      <w:r>
+        <w:rPr>
+          <w:rFonts w:ascii="Arial" w:hAnsi="Arial" w:cs="Arial"/>
+          <w:sz w:val="24"/>
+          <w:szCs w:val="24"/>
+          <w:lang w:val="en-US"/>
+        </w:rPr>
+        <w:br/>
+      </w:r>
+      <w:proofErr w:type="spellStart"/>
+      <w:r>
+        <w:rPr>
+          <w:rFonts w:ascii="Arial" w:hAnsi="Arial" w:cs="Arial"/>
+          <w:sz w:val="24"/>
+          <w:szCs w:val="24"/>
+          <w:lang w:val="en-US"/>
+        </w:rPr>
         <w:t>int</w:t>
       </w:r>
-      <w:r>
-        <w:rPr>
-          <w:rFonts w:ascii="Arial" w:hAnsi="Arial" w:cs="Arial"/>
-          <w:sz w:val="24"/>
-          <w:szCs w:val="24"/>
-          <w:lang w:val="en-US"/>
-        </w:rPr>
-        <w:br/>
+      <w:proofErr w:type="spellEnd"/>
+      <w:r>
+        <w:rPr>
+          <w:rFonts w:ascii="Arial" w:hAnsi="Arial" w:cs="Arial"/>
+          <w:sz w:val="24"/>
+          <w:szCs w:val="24"/>
+          <w:lang w:val="en-US"/>
+        </w:rPr>
+        <w:br/>
+      </w:r>
+      <w:proofErr w:type="spellStart"/>
+      <w:r>
+        <w:rPr>
+          <w:rFonts w:ascii="Arial" w:hAnsi="Arial" w:cs="Arial"/>
+          <w:sz w:val="24"/>
+          <w:szCs w:val="24"/>
+          <w:lang w:val="en-US"/>
+        </w:rPr>
         <w:t>tinyint</w:t>
       </w:r>
+      <w:proofErr w:type="spellEnd"/>
       <w:r>
         <w:rPr>
           <w:rFonts w:ascii="Arial" w:hAnsi="Arial" w:cs="Arial"/>
@@ -2349,8 +2505,18 @@
           <w:lang w:val="en-US"/>
         </w:rPr>
         <w:br/>
+      </w:r>
+      <w:proofErr w:type="spellStart"/>
+      <w:r>
+        <w:rPr>
+          <w:rFonts w:ascii="Arial" w:hAnsi="Arial" w:cs="Arial"/>
+          <w:sz w:val="24"/>
+          <w:szCs w:val="24"/>
+          <w:lang w:val="en-US"/>
+        </w:rPr>
         <w:t>smallmoney</w:t>
       </w:r>
+      <w:proofErr w:type="spellEnd"/>
       <w:r>
         <w:rPr>
           <w:rFonts w:ascii="Arial" w:hAnsi="Arial" w:cs="Arial"/>
@@ -2496,6 +2662,7 @@
         </w:rPr>
         <w:t xml:space="preserve">и </w:t>
       </w:r>
+      <w:proofErr w:type="gramStart"/>
       <w:r>
         <w:rPr>
           <w:rFonts w:ascii="Arial" w:hAnsi="Arial" w:cs="Arial"/>
@@ -2505,6 +2672,7 @@
         </w:rPr>
         <w:t>VARCHAR(</w:t>
       </w:r>
+      <w:proofErr w:type="gramEnd"/>
       <w:r>
         <w:rPr>
           <w:rFonts w:ascii="Arial" w:hAnsi="Arial" w:cs="Arial"/>
@@ -2530,6 +2698,7 @@
         </w:rPr>
         <w:t xml:space="preserve">всегда будет занимать данное ему место. </w:t>
       </w:r>
+      <w:proofErr w:type="gramStart"/>
       <w:r>
         <w:rPr>
           <w:rFonts w:ascii="Arial" w:hAnsi="Arial" w:cs="Arial"/>
@@ -2547,6 +2716,7 @@
         </w:rPr>
         <w:t xml:space="preserve"> может сэкономить.</w:t>
       </w:r>
+      <w:proofErr w:type="gramEnd"/>
       <w:r>
         <w:rPr>
           <w:rFonts w:ascii="Arial" w:hAnsi="Arial" w:cs="Arial"/>
@@ -2680,6 +2850,8 @@
         </w:rPr>
         <w:br/>
       </w:r>
+      <w:proofErr w:type="spellStart"/>
+      <w:proofErr w:type="gramStart"/>
       <w:r>
         <w:rPr>
           <w:rFonts w:ascii="Arial" w:hAnsi="Arial" w:cs="Arial"/>
@@ -2689,6 +2861,7 @@
         </w:rPr>
         <w:t>Datetime</w:t>
       </w:r>
+      <w:proofErr w:type="spellEnd"/>
       <w:r>
         <w:rPr>
           <w:rFonts w:ascii="Arial" w:hAnsi="Arial" w:cs="Arial"/>
@@ -2697,14 +2870,16 @@
         </w:rPr>
         <w:t>.</w:t>
       </w:r>
-      <w:r>
-        <w:rPr>
-          <w:rFonts w:ascii="Arial" w:hAnsi="Arial" w:cs="Arial"/>
-          <w:sz w:val="24"/>
-          <w:szCs w:val="24"/>
-        </w:rPr>
-        <w:br/>
-      </w:r>
+      <w:proofErr w:type="gramEnd"/>
+      <w:r>
+        <w:rPr>
+          <w:rFonts w:ascii="Arial" w:hAnsi="Arial" w:cs="Arial"/>
+          <w:sz w:val="24"/>
+          <w:szCs w:val="24"/>
+        </w:rPr>
+        <w:br/>
+      </w:r>
+      <w:proofErr w:type="gramStart"/>
       <w:r>
         <w:rPr>
           <w:rFonts w:ascii="Arial" w:hAnsi="Arial" w:cs="Arial"/>
@@ -2714,24 +2889,44 @@
         </w:rPr>
         <w:t>Date.</w:t>
       </w:r>
-      <w:r>
-        <w:rPr>
-          <w:rFonts w:ascii="Arial" w:hAnsi="Arial" w:cs="Arial"/>
-          <w:sz w:val="24"/>
-          <w:szCs w:val="24"/>
-          <w:lang w:val="en-US"/>
-        </w:rPr>
-        <w:br/>
+      <w:proofErr w:type="gramEnd"/>
+      <w:r>
+        <w:rPr>
+          <w:rFonts w:ascii="Arial" w:hAnsi="Arial" w:cs="Arial"/>
+          <w:sz w:val="24"/>
+          <w:szCs w:val="24"/>
+          <w:lang w:val="en-US"/>
+        </w:rPr>
+        <w:br/>
+      </w:r>
+      <w:proofErr w:type="gramStart"/>
+      <w:r>
+        <w:rPr>
+          <w:rFonts w:ascii="Arial" w:hAnsi="Arial" w:cs="Arial"/>
+          <w:sz w:val="24"/>
+          <w:szCs w:val="24"/>
+          <w:lang w:val="en-US"/>
+        </w:rPr>
         <w:t>Year.</w:t>
       </w:r>
-      <w:r>
-        <w:rPr>
-          <w:rFonts w:ascii="Arial" w:hAnsi="Arial" w:cs="Arial"/>
-          <w:sz w:val="24"/>
-          <w:szCs w:val="24"/>
-          <w:lang w:val="en-US"/>
-        </w:rPr>
-        <w:br/>
+      <w:proofErr w:type="gramEnd"/>
+      <w:r>
+        <w:rPr>
+          <w:rFonts w:ascii="Arial" w:hAnsi="Arial" w:cs="Arial"/>
+          <w:sz w:val="24"/>
+          <w:szCs w:val="24"/>
+          <w:lang w:val="en-US"/>
+        </w:rPr>
+        <w:br/>
+      </w:r>
+      <w:proofErr w:type="gramStart"/>
+      <w:r>
+        <w:rPr>
+          <w:rFonts w:ascii="Arial" w:hAnsi="Arial" w:cs="Arial"/>
+          <w:sz w:val="24"/>
+          <w:szCs w:val="24"/>
+          <w:lang w:val="en-US"/>
+        </w:rPr>
         <w:t>Timestamp</w:t>
       </w:r>
       <w:r>
@@ -2742,6 +2937,7 @@
         </w:rPr>
         <w:t>.</w:t>
       </w:r>
+      <w:proofErr w:type="gramEnd"/>
       <w:r>
         <w:rPr>
           <w:rFonts w:ascii="Arial" w:hAnsi="Arial" w:cs="Arial"/>
@@ -2843,6 +3039,7 @@
         </w:rPr>
         <w:br/>
       </w:r>
+      <w:proofErr w:type="gramStart"/>
       <w:r>
         <w:rPr>
           <w:rFonts w:ascii="Arial" w:hAnsi="Arial" w:cs="Arial"/>
@@ -2858,35 +3055,55 @@
           <w:sz w:val="24"/>
           <w:szCs w:val="24"/>
         </w:rPr>
-        <w:t>значения. По умолчанию не задано.</w:t>
-      </w:r>
-      <w:r>
-        <w:rPr>
-          <w:rFonts w:ascii="Arial" w:hAnsi="Arial" w:cs="Arial"/>
-          <w:b/>
-          <w:sz w:val="24"/>
-          <w:szCs w:val="24"/>
-        </w:rPr>
-        <w:br/>
-      </w:r>
-      <w:r>
-        <w:rPr>
-          <w:rFonts w:ascii="Arial" w:hAnsi="Arial" w:cs="Arial"/>
-          <w:b/>
-          <w:sz w:val="24"/>
-          <w:szCs w:val="24"/>
-        </w:rPr>
-        <w:br/>
-      </w:r>
-      <w:r>
-        <w:rPr>
-          <w:rFonts w:ascii="Arial" w:hAnsi="Arial" w:cs="Arial"/>
-          <w:b/>
-          <w:sz w:val="24"/>
-          <w:szCs w:val="24"/>
-        </w:rPr>
-        <w:t>12.SQL. DDL. Пример запроса создания таблицы. Автоинкремент vs</w:t>
-      </w:r>
+        <w:t>значения.</w:t>
+      </w:r>
+      <w:proofErr w:type="gramEnd"/>
+      <w:r>
+        <w:rPr>
+          <w:rFonts w:ascii="Arial" w:hAnsi="Arial" w:cs="Arial"/>
+          <w:sz w:val="24"/>
+          <w:szCs w:val="24"/>
+        </w:rPr>
+        <w:t xml:space="preserve"> По умолчанию не задано.</w:t>
+      </w:r>
+      <w:r>
+        <w:rPr>
+          <w:rFonts w:ascii="Arial" w:hAnsi="Arial" w:cs="Arial"/>
+          <w:b/>
+          <w:sz w:val="24"/>
+          <w:szCs w:val="24"/>
+        </w:rPr>
+        <w:br/>
+      </w:r>
+      <w:r>
+        <w:rPr>
+          <w:rFonts w:ascii="Arial" w:hAnsi="Arial" w:cs="Arial"/>
+          <w:b/>
+          <w:sz w:val="24"/>
+          <w:szCs w:val="24"/>
+        </w:rPr>
+        <w:br/>
+      </w:r>
+      <w:r>
+        <w:rPr>
+          <w:rFonts w:ascii="Arial" w:hAnsi="Arial" w:cs="Arial"/>
+          <w:b/>
+          <w:sz w:val="24"/>
+          <w:szCs w:val="24"/>
+        </w:rPr>
+        <w:t xml:space="preserve">12.SQL. DDL. Пример запроса создания таблицы. </w:t>
+      </w:r>
+      <w:proofErr w:type="spellStart"/>
+      <w:r>
+        <w:rPr>
+          <w:rFonts w:ascii="Arial" w:hAnsi="Arial" w:cs="Arial"/>
+          <w:b/>
+          <w:sz w:val="24"/>
+          <w:szCs w:val="24"/>
+        </w:rPr>
+        <w:t>Автоинкремент</w:t>
+      </w:r>
+      <w:proofErr w:type="spellEnd"/>
       <w:r>
         <w:rPr>
           <w:rFonts w:ascii="Arial" w:hAnsi="Arial" w:cs="Arial"/>
@@ -2896,6 +3113,26 @@
         </w:rPr>
         <w:t xml:space="preserve"> </w:t>
       </w:r>
+      <w:proofErr w:type="spellStart"/>
+      <w:r>
+        <w:rPr>
+          <w:rFonts w:ascii="Arial" w:hAnsi="Arial" w:cs="Arial"/>
+          <w:b/>
+          <w:sz w:val="24"/>
+          <w:szCs w:val="24"/>
+        </w:rPr>
+        <w:t>vs</w:t>
+      </w:r>
+      <w:proofErr w:type="spellEnd"/>
+      <w:r>
+        <w:rPr>
+          <w:rFonts w:ascii="Arial" w:hAnsi="Arial" w:cs="Arial"/>
+          <w:b/>
+          <w:sz w:val="24"/>
+          <w:szCs w:val="24"/>
+        </w:rPr>
+        <w:t xml:space="preserve"> </w:t>
+      </w:r>
       <w:r>
         <w:rPr>
           <w:rFonts w:ascii="Arial" w:hAnsi="Arial" w:cs="Arial"/>
@@ -2938,7 +3175,25 @@
           <w:szCs w:val="24"/>
         </w:rPr>
         <w:br/>
-        <w:t xml:space="preserve">Что использовать Автоинкремент или </w:t>
+        <w:t xml:space="preserve">Что использовать </w:t>
+      </w:r>
+      <w:proofErr w:type="spellStart"/>
+      <w:r>
+        <w:rPr>
+          <w:rFonts w:ascii="Arial" w:hAnsi="Arial" w:cs="Arial"/>
+          <w:sz w:val="24"/>
+          <w:szCs w:val="24"/>
+        </w:rPr>
+        <w:t>Автоинкремент</w:t>
+      </w:r>
+      <w:proofErr w:type="spellEnd"/>
+      <w:r>
+        <w:rPr>
+          <w:rFonts w:ascii="Arial" w:hAnsi="Arial" w:cs="Arial"/>
+          <w:sz w:val="24"/>
+          <w:szCs w:val="24"/>
+        </w:rPr>
+        <w:t xml:space="preserve"> или </w:t>
       </w:r>
       <w:r>
         <w:rPr>
@@ -2966,14 +3221,25 @@
         </w:rPr>
         <w:br/>
       </w:r>
-      <w:r>
-        <w:rPr>
-          <w:rFonts w:ascii="Arial" w:hAnsi="Arial" w:cs="Arial"/>
-          <w:b/>
-          <w:sz w:val="24"/>
-          <w:szCs w:val="24"/>
-        </w:rPr>
-        <w:t>Автоинкремент.</w:t>
+      <w:proofErr w:type="spellStart"/>
+      <w:r>
+        <w:rPr>
+          <w:rFonts w:ascii="Arial" w:hAnsi="Arial" w:cs="Arial"/>
+          <w:b/>
+          <w:sz w:val="24"/>
+          <w:szCs w:val="24"/>
+        </w:rPr>
+        <w:t>Автоинкремент</w:t>
+      </w:r>
+      <w:proofErr w:type="spellEnd"/>
+      <w:r>
+        <w:rPr>
+          <w:rFonts w:ascii="Arial" w:hAnsi="Arial" w:cs="Arial"/>
+          <w:b/>
+          <w:sz w:val="24"/>
+          <w:szCs w:val="24"/>
+        </w:rPr>
+        <w:t>.</w:t>
       </w:r>
       <w:r>
         <w:rPr>
@@ -3091,6 +3357,7 @@
         </w:rPr>
         <w:br/>
       </w:r>
+      <w:proofErr w:type="gramStart"/>
       <w:r>
         <w:rPr>
           <w:rFonts w:ascii="Arial" w:hAnsi="Arial" w:cs="Arial"/>
@@ -3110,6 +3377,7 @@
         </w:rPr>
         <w:t>.</w:t>
       </w:r>
+      <w:proofErr w:type="gramEnd"/>
       <w:r>
         <w:rPr>
           <w:rFonts w:ascii="Arial" w:hAnsi="Arial" w:cs="Arial"/>
@@ -3143,6 +3411,7 @@
         <w:lastRenderedPageBreak/>
         <w:br/>
       </w:r>
+      <w:proofErr w:type="gramStart"/>
       <w:r>
         <w:rPr>
           <w:rFonts w:ascii="Arial" w:hAnsi="Arial" w:cs="Arial"/>
@@ -3162,6 +3431,7 @@
         </w:rPr>
         <w:t>.</w:t>
       </w:r>
+      <w:proofErr w:type="gramEnd"/>
       <w:r>
         <w:rPr>
           <w:rFonts w:ascii="Arial" w:hAnsi="Arial" w:cs="Arial"/>
@@ -3447,22 +3717,33 @@
         </w:rPr>
         <w:t xml:space="preserve">SQL </w:t>
       </w:r>
-      <w:r>
-        <w:rPr>
-          <w:rFonts w:ascii="Arial" w:hAnsi="Arial" w:cs="Arial"/>
-          <w:sz w:val="24"/>
-          <w:szCs w:val="24"/>
-        </w:rPr>
-        <w:t>разбит на подмножества операторов.</w:t>
-      </w:r>
-      <w:r>
-        <w:rPr>
-          <w:rFonts w:ascii="Arial" w:hAnsi="Arial" w:cs="Arial"/>
-          <w:sz w:val="24"/>
-          <w:szCs w:val="24"/>
-        </w:rPr>
-        <w:br/>
-      </w:r>
+      <w:proofErr w:type="gramStart"/>
+      <w:r>
+        <w:rPr>
+          <w:rFonts w:ascii="Arial" w:hAnsi="Arial" w:cs="Arial"/>
+          <w:sz w:val="24"/>
+          <w:szCs w:val="24"/>
+        </w:rPr>
+        <w:t>разбит</w:t>
+      </w:r>
+      <w:proofErr w:type="gramEnd"/>
+      <w:r>
+        <w:rPr>
+          <w:rFonts w:ascii="Arial" w:hAnsi="Arial" w:cs="Arial"/>
+          <w:sz w:val="24"/>
+          <w:szCs w:val="24"/>
+        </w:rPr>
+        <w:t xml:space="preserve"> на подмножества операторов.</w:t>
+      </w:r>
+      <w:r>
+        <w:rPr>
+          <w:rFonts w:ascii="Arial" w:hAnsi="Arial" w:cs="Arial"/>
+          <w:sz w:val="24"/>
+          <w:szCs w:val="24"/>
+        </w:rPr>
+        <w:br/>
+      </w:r>
+      <w:proofErr w:type="gramStart"/>
       <w:r>
         <w:rPr>
           <w:rFonts w:ascii="Arial" w:hAnsi="Arial" w:cs="Arial"/>
@@ -3472,6 +3753,7 @@
         </w:rPr>
         <w:t>DML – data manipulation language.</w:t>
       </w:r>
+      <w:proofErr w:type="gramEnd"/>
       <w:r>
         <w:rPr>
           <w:rFonts w:ascii="Arial" w:hAnsi="Arial" w:cs="Arial"/>
@@ -3635,7 +3917,25 @@
           <w:sz w:val="24"/>
           <w:szCs w:val="24"/>
         </w:rPr>
-        <w:t xml:space="preserve"> Выборка (покажи тех у кого возраст больше 30).</w:t>
+        <w:t xml:space="preserve"> Выборка (покажи </w:t>
+      </w:r>
+      <w:proofErr w:type="gramStart"/>
+      <w:r>
+        <w:rPr>
+          <w:rFonts w:ascii="Arial" w:hAnsi="Arial" w:cs="Arial"/>
+          <w:sz w:val="24"/>
+          <w:szCs w:val="24"/>
+        </w:rPr>
+        <w:t>тех</w:t>
+      </w:r>
+      <w:proofErr w:type="gramEnd"/>
+      <w:r>
+        <w:rPr>
+          <w:rFonts w:ascii="Arial" w:hAnsi="Arial" w:cs="Arial"/>
+          <w:sz w:val="24"/>
+          <w:szCs w:val="24"/>
+        </w:rPr>
+        <w:t xml:space="preserve"> у кого возраст больше 30).</w:t>
       </w:r>
       <w:r>
         <w:rPr>
@@ -4212,15 +4512,34 @@
           <w:lang w:val="en-US"/>
         </w:rPr>
         <w:lastRenderedPageBreak/>
-        <w:t xml:space="preserve">- CRUD </w:t>
-      </w:r>
-      <w:r>
-        <w:rPr>
-          <w:rFonts w:ascii="Arial" w:hAnsi="Arial" w:cs="Arial"/>
-          <w:sz w:val="24"/>
-          <w:szCs w:val="24"/>
-        </w:rPr>
-        <w:t xml:space="preserve">операции. </w:t>
+        <w:t xml:space="preserve">- </w:t>
+      </w:r>
+      <w:proofErr w:type="gramStart"/>
+      <w:r>
+        <w:rPr>
+          <w:rFonts w:ascii="Arial" w:hAnsi="Arial" w:cs="Arial"/>
+          <w:sz w:val="24"/>
+          <w:szCs w:val="24"/>
+          <w:lang w:val="en-US"/>
+        </w:rPr>
+        <w:t xml:space="preserve">CRUD </w:t>
+      </w:r>
+      <w:r>
+        <w:rPr>
+          <w:rFonts w:ascii="Arial" w:hAnsi="Arial" w:cs="Arial"/>
+          <w:sz w:val="24"/>
+          <w:szCs w:val="24"/>
+        </w:rPr>
+        <w:t>операции.</w:t>
+      </w:r>
+      <w:proofErr w:type="gramEnd"/>
+      <w:r>
+        <w:rPr>
+          <w:rFonts w:ascii="Arial" w:hAnsi="Arial" w:cs="Arial"/>
+          <w:sz w:val="24"/>
+          <w:szCs w:val="24"/>
+        </w:rPr>
+        <w:t xml:space="preserve"> </w:t>
       </w:r>
       <w:r>
         <w:rPr>
@@ -4287,6 +4606,15 @@
           <w:lang w:val="en-US"/>
         </w:rPr>
         <w:br/>
+      </w:r>
+      <w:proofErr w:type="gramStart"/>
+      <w:r>
+        <w:rPr>
+          <w:rFonts w:ascii="Arial" w:hAnsi="Arial" w:cs="Arial"/>
+          <w:sz w:val="24"/>
+          <w:szCs w:val="24"/>
+          <w:lang w:val="en-US"/>
+        </w:rPr>
         <w:t xml:space="preserve">-&gt; </w:t>
       </w:r>
       <w:r>
@@ -4306,43 +4634,97 @@
         </w:rPr>
         <w:t>SELECT.</w:t>
       </w:r>
-      <w:r>
-        <w:rPr>
-          <w:rFonts w:ascii="Arial" w:hAnsi="Arial" w:cs="Arial"/>
-          <w:sz w:val="24"/>
-          <w:szCs w:val="24"/>
-          <w:lang w:val="en-US"/>
-        </w:rPr>
-        <w:br/>
-      </w:r>
-      <w:r>
-        <w:rPr>
-          <w:rFonts w:ascii="Arial" w:hAnsi="Arial" w:cs="Arial"/>
-          <w:sz w:val="24"/>
-          <w:szCs w:val="24"/>
-          <w:lang w:val="en-US"/>
-        </w:rPr>
-        <w:t>SELECT column_list</w:t>
-      </w:r>
-      <w:r>
-        <w:rPr>
-          <w:rFonts w:ascii="Arial" w:hAnsi="Arial" w:cs="Arial"/>
-          <w:sz w:val="24"/>
-          <w:szCs w:val="24"/>
-          <w:lang w:val="en-US"/>
-        </w:rPr>
-        <w:br/>
-        <w:t>FROM table_name</w:t>
-      </w:r>
-      <w:r>
-        <w:rPr>
-          <w:rFonts w:ascii="Arial" w:hAnsi="Arial" w:cs="Arial"/>
-          <w:sz w:val="24"/>
-          <w:szCs w:val="24"/>
-          <w:lang w:val="en-US"/>
-        </w:rPr>
-        <w:br/>
-        <w:t>[WHERE condition GROUP BY expression HAVING condition ORDER BY exprsn]</w:t>
+      <w:proofErr w:type="gramEnd"/>
+      <w:r>
+        <w:rPr>
+          <w:rFonts w:ascii="Arial" w:hAnsi="Arial" w:cs="Arial"/>
+          <w:sz w:val="24"/>
+          <w:szCs w:val="24"/>
+          <w:lang w:val="en-US"/>
+        </w:rPr>
+        <w:br/>
+      </w:r>
+      <w:r>
+        <w:rPr>
+          <w:rFonts w:ascii="Arial" w:hAnsi="Arial" w:cs="Arial"/>
+          <w:sz w:val="24"/>
+          <w:szCs w:val="24"/>
+          <w:lang w:val="en-US"/>
+        </w:rPr>
+        <w:t xml:space="preserve">SELECT </w:t>
+      </w:r>
+      <w:proofErr w:type="spellStart"/>
+      <w:r>
+        <w:rPr>
+          <w:rFonts w:ascii="Arial" w:hAnsi="Arial" w:cs="Arial"/>
+          <w:sz w:val="24"/>
+          <w:szCs w:val="24"/>
+          <w:lang w:val="en-US"/>
+        </w:rPr>
+        <w:t>column_list</w:t>
+      </w:r>
+      <w:proofErr w:type="spellEnd"/>
+      <w:r>
+        <w:rPr>
+          <w:rFonts w:ascii="Arial" w:hAnsi="Arial" w:cs="Arial"/>
+          <w:sz w:val="24"/>
+          <w:szCs w:val="24"/>
+          <w:lang w:val="en-US"/>
+        </w:rPr>
+        <w:br/>
+        <w:t xml:space="preserve">FROM </w:t>
+      </w:r>
+      <w:proofErr w:type="spellStart"/>
+      <w:r>
+        <w:rPr>
+          <w:rFonts w:ascii="Arial" w:hAnsi="Arial" w:cs="Arial"/>
+          <w:sz w:val="24"/>
+          <w:szCs w:val="24"/>
+          <w:lang w:val="en-US"/>
+        </w:rPr>
+        <w:t>table_</w:t>
+      </w:r>
+      <w:proofErr w:type="gramStart"/>
+      <w:r>
+        <w:rPr>
+          <w:rFonts w:ascii="Arial" w:hAnsi="Arial" w:cs="Arial"/>
+          <w:sz w:val="24"/>
+          <w:szCs w:val="24"/>
+          <w:lang w:val="en-US"/>
+        </w:rPr>
+        <w:t>name</w:t>
+      </w:r>
+      <w:proofErr w:type="spellEnd"/>
+      <w:proofErr w:type="gramEnd"/>
+      <w:r>
+        <w:rPr>
+          <w:rFonts w:ascii="Arial" w:hAnsi="Arial" w:cs="Arial"/>
+          <w:sz w:val="24"/>
+          <w:szCs w:val="24"/>
+          <w:lang w:val="en-US"/>
+        </w:rPr>
+        <w:br/>
+        <w:t xml:space="preserve">[WHERE condition GROUP BY expression HAVING condition ORDER BY </w:t>
+      </w:r>
+      <w:proofErr w:type="spellStart"/>
+      <w:r>
+        <w:rPr>
+          <w:rFonts w:ascii="Arial" w:hAnsi="Arial" w:cs="Arial"/>
+          <w:sz w:val="24"/>
+          <w:szCs w:val="24"/>
+          <w:lang w:val="en-US"/>
+        </w:rPr>
+        <w:t>exprsn</w:t>
+      </w:r>
+      <w:proofErr w:type="spellEnd"/>
+      <w:r>
+        <w:rPr>
+          <w:rFonts w:ascii="Arial" w:hAnsi="Arial" w:cs="Arial"/>
+          <w:sz w:val="24"/>
+          <w:szCs w:val="24"/>
+          <w:lang w:val="en-US"/>
+        </w:rPr>
+        <w:t>]</w:t>
       </w:r>
       <w:r>
         <w:rPr>
@@ -4447,6 +4829,15 @@
           <w:lang w:val="en-US"/>
         </w:rPr>
         <w:br/>
+      </w:r>
+      <w:proofErr w:type="gramStart"/>
+      <w:r>
+        <w:rPr>
+          <w:rFonts w:ascii="Arial" w:hAnsi="Arial" w:cs="Arial"/>
+          <w:sz w:val="24"/>
+          <w:szCs w:val="24"/>
+          <w:lang w:val="en-US"/>
+        </w:rPr>
         <w:t xml:space="preserve">-&gt; </w:t>
       </w:r>
       <w:r>
@@ -4457,6 +4848,7 @@
         </w:rPr>
         <w:t>Фильтрация.</w:t>
       </w:r>
+      <w:proofErr w:type="gramEnd"/>
       <w:r>
         <w:rPr>
           <w:rFonts w:ascii="Arial" w:hAnsi="Arial" w:cs="Arial"/>
@@ -4670,6 +5062,15 @@
           <w:lang w:val="en-US"/>
         </w:rPr>
         <w:br/>
+      </w:r>
+      <w:proofErr w:type="gramStart"/>
+      <w:r>
+        <w:rPr>
+          <w:rFonts w:ascii="Arial" w:hAnsi="Arial" w:cs="Arial"/>
+          <w:sz w:val="24"/>
+          <w:szCs w:val="24"/>
+          <w:lang w:val="en-US"/>
+        </w:rPr>
         <w:t xml:space="preserve">-&gt; </w:t>
       </w:r>
       <w:r>
@@ -4689,6 +5090,7 @@
         </w:rPr>
         <w:t>LIMIT/TOP.</w:t>
       </w:r>
+      <w:proofErr w:type="gramEnd"/>
       <w:r>
         <w:rPr>
           <w:rFonts w:ascii="Arial" w:hAnsi="Arial" w:cs="Arial"/>
@@ -4757,6 +5159,7 @@
         </w:rPr>
         <w:br/>
       </w:r>
+      <w:proofErr w:type="gramStart"/>
       <w:r>
         <w:rPr>
           <w:rFonts w:ascii="Arial" w:hAnsi="Arial" w:cs="Arial"/>
@@ -4783,6 +5186,7 @@
         </w:rPr>
         <w:t>ORDER.</w:t>
       </w:r>
+      <w:proofErr w:type="gramEnd"/>
       <w:r>
         <w:rPr>
           <w:rFonts w:ascii="Arial" w:hAnsi="Arial" w:cs="Arial"/>
@@ -5094,8 +5498,19 @@
           <w:szCs w:val="24"/>
           <w:lang w:val="en-US"/>
         </w:rPr>
-        <w:t>&gt;..)</w:t>
-      </w:r>
+        <w:t>&gt;</w:t>
+      </w:r>
+      <w:proofErr w:type="gramStart"/>
+      <w:r>
+        <w:rPr>
+          <w:rFonts w:ascii="Arial" w:hAnsi="Arial" w:cs="Arial"/>
+          <w:sz w:val="24"/>
+          <w:szCs w:val="24"/>
+          <w:lang w:val="en-US"/>
+        </w:rPr>
+        <w:t>..)</w:t>
+      </w:r>
+      <w:proofErr w:type="gramEnd"/>
       <w:r>
         <w:rPr>
           <w:rFonts w:ascii="Arial" w:hAnsi="Arial" w:cs="Arial"/>
@@ -5155,14 +5570,35 @@
         </w:rPr>
         <w:t>(</w:t>
       </w:r>
-      <w:r>
-        <w:rPr>
-          <w:rFonts w:ascii="Arial" w:hAnsi="Arial" w:cs="Arial"/>
-          <w:sz w:val="24"/>
-          <w:szCs w:val="24"/>
-          <w:lang w:val="en-US"/>
-        </w:rPr>
-        <w:t>column_name, …</w:t>
+      <w:proofErr w:type="spellStart"/>
+      <w:r>
+        <w:rPr>
+          <w:rFonts w:ascii="Arial" w:hAnsi="Arial" w:cs="Arial"/>
+          <w:sz w:val="24"/>
+          <w:szCs w:val="24"/>
+          <w:lang w:val="en-US"/>
+        </w:rPr>
+        <w:t>column_</w:t>
+      </w:r>
+      <w:proofErr w:type="gramStart"/>
+      <w:r>
+        <w:rPr>
+          <w:rFonts w:ascii="Arial" w:hAnsi="Arial" w:cs="Arial"/>
+          <w:sz w:val="24"/>
+          <w:szCs w:val="24"/>
+          <w:lang w:val="en-US"/>
+        </w:rPr>
+        <w:t>name</w:t>
+      </w:r>
+      <w:proofErr w:type="spellEnd"/>
+      <w:r>
+        <w:rPr>
+          <w:rFonts w:ascii="Arial" w:hAnsi="Arial" w:cs="Arial"/>
+          <w:sz w:val="24"/>
+          <w:szCs w:val="24"/>
+          <w:lang w:val="en-US"/>
+        </w:rPr>
+        <w:t>, …</w:t>
       </w:r>
       <w:r>
         <w:rPr>
@@ -5172,6 +5608,7 @@
         </w:rPr>
         <w:t>)</w:t>
       </w:r>
+      <w:proofErr w:type="gramEnd"/>
       <w:r>
         <w:rPr>
           <w:rFonts w:ascii="Arial" w:hAnsi="Arial" w:cs="Arial"/>
@@ -5257,15 +5694,65 @@
           <w:szCs w:val="24"/>
           <w:lang w:val="en-US"/>
         </w:rPr>
-        <w:t>SELECT column_name, … FROM &lt;</w:t>
-      </w:r>
-      <w:r>
-        <w:rPr>
-          <w:rFonts w:ascii="Arial" w:hAnsi="Arial" w:cs="Arial"/>
-          <w:sz w:val="24"/>
-          <w:szCs w:val="24"/>
-        </w:rPr>
-        <w:t>названи таблицы</w:t>
+        <w:t xml:space="preserve">SELECT </w:t>
+      </w:r>
+      <w:proofErr w:type="spellStart"/>
+      <w:r>
+        <w:rPr>
+          <w:rFonts w:ascii="Arial" w:hAnsi="Arial" w:cs="Arial"/>
+          <w:sz w:val="24"/>
+          <w:szCs w:val="24"/>
+          <w:lang w:val="en-US"/>
+        </w:rPr>
+        <w:t>column_</w:t>
+      </w:r>
+      <w:proofErr w:type="gramStart"/>
+      <w:r>
+        <w:rPr>
+          <w:rFonts w:ascii="Arial" w:hAnsi="Arial" w:cs="Arial"/>
+          <w:sz w:val="24"/>
+          <w:szCs w:val="24"/>
+          <w:lang w:val="en-US"/>
+        </w:rPr>
+        <w:t>name</w:t>
+      </w:r>
+      <w:proofErr w:type="spellEnd"/>
+      <w:r>
+        <w:rPr>
+          <w:rFonts w:ascii="Arial" w:hAnsi="Arial" w:cs="Arial"/>
+          <w:sz w:val="24"/>
+          <w:szCs w:val="24"/>
+          <w:lang w:val="en-US"/>
+        </w:rPr>
+        <w:t>, …</w:t>
+      </w:r>
+      <w:proofErr w:type="gramEnd"/>
+      <w:r>
+        <w:rPr>
+          <w:rFonts w:ascii="Arial" w:hAnsi="Arial" w:cs="Arial"/>
+          <w:sz w:val="24"/>
+          <w:szCs w:val="24"/>
+          <w:lang w:val="en-US"/>
+        </w:rPr>
+        <w:t xml:space="preserve"> FROM &lt;</w:t>
+      </w:r>
+      <w:proofErr w:type="spellStart"/>
+      <w:r>
+        <w:rPr>
+          <w:rFonts w:ascii="Arial" w:hAnsi="Arial" w:cs="Arial"/>
+          <w:sz w:val="24"/>
+          <w:szCs w:val="24"/>
+        </w:rPr>
+        <w:t>названи</w:t>
+      </w:r>
+      <w:proofErr w:type="spellEnd"/>
+      <w:r>
+        <w:rPr>
+          <w:rFonts w:ascii="Arial" w:hAnsi="Arial" w:cs="Arial"/>
+          <w:sz w:val="24"/>
+          <w:szCs w:val="24"/>
+        </w:rPr>
+        <w:t xml:space="preserve"> таблицы</w:t>
       </w:r>
       <w:r>
         <w:rPr>
@@ -5371,8 +5858,6 @@
         </w:rPr>
         <w:br/>
       </w:r>
-      <w:bookmarkStart w:id="0" w:name="_GoBack"/>
-      <w:bookmarkEnd w:id="0"/>
       <w:r>
         <w:rPr>
           <w:rFonts w:ascii="Arial" w:hAnsi="Arial" w:cs="Arial"/>
@@ -5392,6 +5877,7 @@
         <w:br/>
         <w:t xml:space="preserve">[3] </w:t>
       </w:r>
+      <w:proofErr w:type="gramStart"/>
       <w:r>
         <w:rPr>
           <w:rFonts w:ascii="Arial" w:hAnsi="Arial" w:cs="Arial"/>
@@ -5424,7 +5910,17 @@
           <w:szCs w:val="24"/>
           <w:lang w:val="en-US"/>
         </w:rPr>
-        <w:t>UPDATE.</w:t>
+        <w:t>UPDATE</w:t>
+      </w:r>
+      <w:proofErr w:type="gramEnd"/>
+      <w:r>
+        <w:rPr>
+          <w:rFonts w:ascii="Arial" w:hAnsi="Arial" w:cs="Arial"/>
+          <w:sz w:val="24"/>
+          <w:szCs w:val="24"/>
+          <w:lang w:val="en-US"/>
+        </w:rPr>
+        <w:t>.</w:t>
       </w:r>
       <w:r>
         <w:rPr>
@@ -5512,6 +6008,213 @@
         </w:rPr>
         <w:lastRenderedPageBreak/>
         <w:br/>
+        <w:t xml:space="preserve">[4 extra] </w:t>
+      </w:r>
+      <w:r>
+        <w:rPr>
+          <w:rFonts w:ascii="Arial" w:hAnsi="Arial" w:cs="Arial"/>
+          <w:sz w:val="24"/>
+          <w:szCs w:val="24"/>
+        </w:rPr>
+        <w:t xml:space="preserve">Оператор </w:t>
+      </w:r>
+      <w:r>
+        <w:rPr>
+          <w:rFonts w:ascii="Arial" w:hAnsi="Arial" w:cs="Arial"/>
+          <w:sz w:val="24"/>
+          <w:szCs w:val="24"/>
+          <w:lang w:val="en-US"/>
+        </w:rPr>
+        <w:t>GROUP BY.</w:t>
+      </w:r>
+      <w:r>
+        <w:rPr>
+          <w:rFonts w:ascii="Arial" w:hAnsi="Arial" w:cs="Arial"/>
+          <w:sz w:val="24"/>
+          <w:szCs w:val="24"/>
+          <w:lang w:val="en-US"/>
+        </w:rPr>
+        <w:br/>
+      </w:r>
+      <w:r>
+        <w:rPr>
+          <w:noProof/>
+          <w:lang w:eastAsia="ru-RU"/>
+        </w:rPr>
+        <w:drawing>
+          <wp:inline distT="0" distB="0" distL="0" distR="0" wp14:anchorId="6140BF40" wp14:editId="71EFFB5A">
+            <wp:extent cx="3705225" cy="2190750"/>
+            <wp:effectExtent l="0" t="0" r="9525" b="0"/>
+            <wp:docPr id="30" name="Рисунок 30"/>
+            <wp:cNvGraphicFramePr>
+              <a:graphicFrameLocks xmlns:a="http://schemas.openxmlformats.org/drawingml/2006/main" noChangeAspect="1"/>
+            </wp:cNvGraphicFramePr>
+            <a:graphic xmlns:a="http://schemas.openxmlformats.org/drawingml/2006/main">
+              <a:graphicData uri="http://schemas.openxmlformats.org/drawingml/2006/picture">
+                <pic:pic xmlns:pic="http://schemas.openxmlformats.org/drawingml/2006/picture">
+                  <pic:nvPicPr>
+                    <pic:cNvPr id="0" name=""/>
+                    <pic:cNvPicPr/>
+                  </pic:nvPicPr>
+                  <pic:blipFill>
+                    <a:blip r:embed="rId34"/>
+                    <a:stretch>
+                      <a:fillRect/>
+                    </a:stretch>
+                  </pic:blipFill>
+                  <pic:spPr>
+                    <a:xfrm>
+                      <a:off x="0" y="0"/>
+                      <a:ext cx="3705225" cy="2190750"/>
+                    </a:xfrm>
+                    <a:prstGeom prst="rect">
+                      <a:avLst/>
+                    </a:prstGeom>
+                  </pic:spPr>
+                </pic:pic>
+              </a:graphicData>
+            </a:graphic>
+          </wp:inline>
+        </w:drawing>
+      </w:r>
+      <w:r>
+        <w:rPr>
+          <w:rFonts w:ascii="Arial" w:hAnsi="Arial" w:cs="Arial"/>
+          <w:sz w:val="24"/>
+          <w:szCs w:val="24"/>
+          <w:lang w:val="en-US"/>
+        </w:rPr>
+        <w:br/>
+      </w:r>
+      <w:r>
+        <w:rPr>
+          <w:rFonts w:ascii="Arial" w:hAnsi="Arial" w:cs="Arial"/>
+          <w:sz w:val="24"/>
+          <w:szCs w:val="24"/>
+          <w:lang w:val="en-US"/>
+        </w:rPr>
+        <w:br/>
+      </w:r>
+      <w:proofErr w:type="gramStart"/>
+      <w:r>
+        <w:rPr>
+          <w:rFonts w:ascii="Arial" w:hAnsi="Arial" w:cs="Arial"/>
+          <w:sz w:val="24"/>
+          <w:szCs w:val="24"/>
+          <w:lang w:val="en-US"/>
+        </w:rPr>
+        <w:t xml:space="preserve">Group By </w:t>
+      </w:r>
+      <w:r>
+        <w:rPr>
+          <w:rFonts w:ascii="Arial" w:hAnsi="Arial" w:cs="Arial"/>
+          <w:sz w:val="24"/>
+          <w:szCs w:val="24"/>
+        </w:rPr>
+        <w:t>как правило сам по себе не используется, но находит применение совместной с функциями агрегации.</w:t>
+      </w:r>
+      <w:proofErr w:type="gramEnd"/>
+      <w:r>
+        <w:rPr>
+          <w:rFonts w:ascii="Arial" w:hAnsi="Arial" w:cs="Arial"/>
+          <w:sz w:val="24"/>
+          <w:szCs w:val="24"/>
+        </w:rPr>
+        <w:br/>
+      </w:r>
+      <w:r>
+        <w:rPr>
+          <w:rFonts w:ascii="Arial" w:hAnsi="Arial" w:cs="Arial"/>
+          <w:sz w:val="24"/>
+          <w:szCs w:val="24"/>
+        </w:rPr>
+        <w:br/>
+      </w:r>
+      <w:r>
+        <w:rPr>
+          <w:noProof/>
+          <w:lang w:eastAsia="ru-RU"/>
+        </w:rPr>
+        <w:drawing>
+          <wp:inline distT="0" distB="0" distL="0" distR="0" wp14:anchorId="1BC03906" wp14:editId="2EAEB621">
+            <wp:extent cx="3838575" cy="2657475"/>
+            <wp:effectExtent l="0" t="0" r="9525" b="9525"/>
+            <wp:docPr id="31" name="Рисунок 31"/>
+            <wp:cNvGraphicFramePr>
+              <a:graphicFrameLocks xmlns:a="http://schemas.openxmlformats.org/drawingml/2006/main" noChangeAspect="1"/>
+            </wp:cNvGraphicFramePr>
+            <a:graphic xmlns:a="http://schemas.openxmlformats.org/drawingml/2006/main">
+              <a:graphicData uri="http://schemas.openxmlformats.org/drawingml/2006/picture">
+                <pic:pic xmlns:pic="http://schemas.openxmlformats.org/drawingml/2006/picture">
+                  <pic:nvPicPr>
+                    <pic:cNvPr id="0" name=""/>
+                    <pic:cNvPicPr/>
+                  </pic:nvPicPr>
+                  <pic:blipFill>
+                    <a:blip r:embed="rId35"/>
+                    <a:stretch>
+                      <a:fillRect/>
+                    </a:stretch>
+                  </pic:blipFill>
+                  <pic:spPr>
+                    <a:xfrm>
+                      <a:off x="0" y="0"/>
+                      <a:ext cx="3838575" cy="2657475"/>
+                    </a:xfrm>
+                    <a:prstGeom prst="rect">
+                      <a:avLst/>
+                    </a:prstGeom>
+                  </pic:spPr>
+                </pic:pic>
+              </a:graphicData>
+            </a:graphic>
+          </wp:inline>
+        </w:drawing>
+      </w:r>
+      <w:r>
+        <w:rPr>
+          <w:rFonts w:ascii="Arial" w:hAnsi="Arial" w:cs="Arial"/>
+          <w:sz w:val="24"/>
+          <w:szCs w:val="24"/>
+        </w:rPr>
+        <w:br/>
+      </w:r>
+      <w:r>
+        <w:rPr>
+          <w:rFonts w:ascii="Arial" w:hAnsi="Arial" w:cs="Arial"/>
+          <w:sz w:val="24"/>
+          <w:szCs w:val="24"/>
+        </w:rPr>
+        <w:br/>
+      </w:r>
+      <w:bookmarkStart w:id="0" w:name="_GoBack"/>
+      <w:bookmarkEnd w:id="0"/>
+      <w:r>
+        <w:rPr>
+          <w:rFonts w:ascii="Arial" w:hAnsi="Arial" w:cs="Arial"/>
+          <w:sz w:val="24"/>
+          <w:szCs w:val="24"/>
+          <w:lang w:val="en-US"/>
+        </w:rPr>
+        <w:br/>
+      </w:r>
+      <w:r>
+        <w:rPr>
+          <w:rFonts w:ascii="Arial" w:hAnsi="Arial" w:cs="Arial"/>
+          <w:sz w:val="24"/>
+          <w:szCs w:val="24"/>
+          <w:lang w:val="en-US"/>
+        </w:rPr>
+        <w:br/>
+      </w:r>
+      <w:r>
+        <w:rPr>
+          <w:rFonts w:ascii="Arial" w:hAnsi="Arial" w:cs="Arial"/>
+          <w:sz w:val="24"/>
+          <w:szCs w:val="24"/>
+          <w:lang w:val="en-US"/>
+        </w:rPr>
+        <w:br/>
       </w:r>
       <w:r>
         <w:rPr>
@@ -5688,7 +6391,25 @@
           <w:sz w:val="24"/>
           <w:szCs w:val="24"/>
         </w:rPr>
-        <w:t>Масштабирование БД. Шардинг.</w:t>
+        <w:t xml:space="preserve">Масштабирование БД. </w:t>
+      </w:r>
+      <w:proofErr w:type="spellStart"/>
+      <w:r>
+        <w:rPr>
+          <w:rFonts w:ascii="Arial" w:hAnsi="Arial" w:cs="Arial"/>
+          <w:sz w:val="24"/>
+          <w:szCs w:val="24"/>
+        </w:rPr>
+        <w:t>Шардинг</w:t>
+      </w:r>
+      <w:proofErr w:type="spellEnd"/>
+      <w:r>
+        <w:rPr>
+          <w:rFonts w:ascii="Arial" w:hAnsi="Arial" w:cs="Arial"/>
+          <w:sz w:val="24"/>
+          <w:szCs w:val="24"/>
+        </w:rPr>
+        <w:t>.</w:t>
       </w:r>
       <w:r>
         <w:rPr>
@@ -5713,15 +6434,41 @@
           <w:sz w:val="24"/>
           <w:szCs w:val="24"/>
         </w:rPr>
-        <w:t>Масштабирование БД. Партиционирование.</w:t>
-      </w:r>
-      <w:r>
-        <w:rPr>
-          <w:rFonts w:ascii="Arial" w:hAnsi="Arial" w:cs="Arial"/>
-          <w:sz w:val="24"/>
-          <w:szCs w:val="24"/>
-        </w:rPr>
-        <w:br/>
+        <w:t xml:space="preserve">Масштабирование БД. </w:t>
+      </w:r>
+      <w:proofErr w:type="spellStart"/>
+      <w:r>
+        <w:rPr>
+          <w:rFonts w:ascii="Arial" w:hAnsi="Arial" w:cs="Arial"/>
+          <w:sz w:val="24"/>
+          <w:szCs w:val="24"/>
+        </w:rPr>
+        <w:t>Партиционирование</w:t>
+      </w:r>
+      <w:proofErr w:type="spellEnd"/>
+      <w:r>
+        <w:rPr>
+          <w:rFonts w:ascii="Arial" w:hAnsi="Arial" w:cs="Arial"/>
+          <w:sz w:val="24"/>
+          <w:szCs w:val="24"/>
+        </w:rPr>
+        <w:t>.</w:t>
+      </w:r>
+      <w:r>
+        <w:rPr>
+          <w:rFonts w:ascii="Arial" w:hAnsi="Arial" w:cs="Arial"/>
+          <w:sz w:val="24"/>
+          <w:szCs w:val="24"/>
+        </w:rPr>
+        <w:br/>
+      </w:r>
+      <w:r>
+        <w:rPr>
+          <w:rFonts w:ascii="Arial" w:hAnsi="Arial" w:cs="Arial"/>
+          <w:sz w:val="24"/>
+          <w:szCs w:val="24"/>
+        </w:rPr>
+        <w:lastRenderedPageBreak/>
         <w:t>22.</w:t>
       </w:r>
       <w:r>
@@ -5807,13 +6554,23 @@
         </w:rPr>
         <w:t xml:space="preserve"> </w:t>
       </w:r>
-      <w:r>
-        <w:rPr>
-          <w:rFonts w:ascii="Arial" w:hAnsi="Arial" w:cs="Arial"/>
-          <w:sz w:val="24"/>
-          <w:szCs w:val="24"/>
-        </w:rPr>
-        <w:t>NoSQL. Теорема CAP.</w:t>
+      <w:proofErr w:type="spellStart"/>
+      <w:r>
+        <w:rPr>
+          <w:rFonts w:ascii="Arial" w:hAnsi="Arial" w:cs="Arial"/>
+          <w:sz w:val="24"/>
+          <w:szCs w:val="24"/>
+        </w:rPr>
+        <w:t>NoSQL</w:t>
+      </w:r>
+      <w:proofErr w:type="spellEnd"/>
+      <w:r>
+        <w:rPr>
+          <w:rFonts w:ascii="Arial" w:hAnsi="Arial" w:cs="Arial"/>
+          <w:sz w:val="24"/>
+          <w:szCs w:val="24"/>
+        </w:rPr>
+        <w:t>. Теорема CAP.</w:t>
       </w:r>
       <w:r>
         <w:rPr>
@@ -5832,13 +6589,23 @@
         </w:rPr>
         <w:t xml:space="preserve"> </w:t>
       </w:r>
-      <w:r>
-        <w:rPr>
-          <w:rFonts w:ascii="Arial" w:hAnsi="Arial" w:cs="Arial"/>
-          <w:sz w:val="24"/>
-          <w:szCs w:val="24"/>
-        </w:rPr>
-        <w:t>NoSQL.</w:t>
+      <w:proofErr w:type="spellStart"/>
+      <w:r>
+        <w:rPr>
+          <w:rFonts w:ascii="Arial" w:hAnsi="Arial" w:cs="Arial"/>
+          <w:sz w:val="24"/>
+          <w:szCs w:val="24"/>
+        </w:rPr>
+        <w:t>NoSQL</w:t>
+      </w:r>
+      <w:proofErr w:type="spellEnd"/>
+      <w:r>
+        <w:rPr>
+          <w:rFonts w:ascii="Arial" w:hAnsi="Arial" w:cs="Arial"/>
+          <w:sz w:val="24"/>
+          <w:szCs w:val="24"/>
+        </w:rPr>
+        <w:t>.</w:t>
       </w:r>
       <w:r>
         <w:rPr>

</xml_diff>